<commit_message>
fix heaps in Doc file
</commit_message>
<xml_diff>
--- a/ממן 16.docx
+++ b/ממן 16.docx
@@ -1,10 +1,10 @@
 
 <file path=word/document.xml><?xml version="1.0" encoding="utf-8"?>
-<w:document xmlns:wpc="http://schemas.microsoft.com/office/word/2010/wordprocessingCanvas" xmlns:mc="http://schemas.openxmlformats.org/markup-compatibility/2006" xmlns:o="urn:schemas-microsoft-com:office:office" xmlns:r="http://schemas.openxmlformats.org/officeDocument/2006/relationships" xmlns:m="http://schemas.openxmlformats.org/officeDocument/2006/math" xmlns:v="urn:schemas-microsoft-com:vml" xmlns:wp14="http://schemas.microsoft.com/office/word/2010/wordprocessingDrawing" xmlns:wp="http://schemas.openxmlformats.org/drawingml/2006/wordprocessingDrawing" xmlns:w10="urn:schemas-microsoft-com:office:word" xmlns:w="http://schemas.openxmlformats.org/wordprocessingml/2006/main" xmlns:w14="http://schemas.microsoft.com/office/word/2010/wordml" xmlns:w15="http://schemas.microsoft.com/office/word/2012/wordml" xmlns:wpg="http://schemas.microsoft.com/office/word/2010/wordprocessingGroup" xmlns:wpi="http://schemas.microsoft.com/office/word/2010/wordprocessingInk" xmlns:wne="http://schemas.microsoft.com/office/word/2006/wordml" xmlns:wps="http://schemas.microsoft.com/office/word/2010/wordprocessingShape" mc:Ignorable="w14 w15 wp14">
+<w:document xmlns:wpc="http://schemas.microsoft.com/office/word/2010/wordprocessingCanvas" xmlns:cx="http://schemas.microsoft.com/office/drawing/2014/chartex" xmlns:cx1="http://schemas.microsoft.com/office/drawing/2015/9/8/chartex" xmlns:cx2="http://schemas.microsoft.com/office/drawing/2015/10/21/chartex" xmlns:cx3="http://schemas.microsoft.com/office/drawing/2016/5/9/chartex" xmlns:cx4="http://schemas.microsoft.com/office/drawing/2016/5/10/chartex" xmlns:cx5="http://schemas.microsoft.com/office/drawing/2016/5/11/chartex" xmlns:cx6="http://schemas.microsoft.com/office/drawing/2016/5/12/chartex" xmlns:cx7="http://schemas.microsoft.com/office/drawing/2016/5/13/chartex" xmlns:cx8="http://schemas.microsoft.com/office/drawing/2016/5/14/chartex" xmlns:mc="http://schemas.openxmlformats.org/markup-compatibility/2006" xmlns:aink="http://schemas.microsoft.com/office/drawing/2016/ink" xmlns:am3d="http://schemas.microsoft.com/office/drawing/2017/model3d" xmlns:o="urn:schemas-microsoft-com:office:office" xmlns:r="http://schemas.openxmlformats.org/officeDocument/2006/relationships" xmlns:m="http://schemas.openxmlformats.org/officeDocument/2006/math" xmlns:v="urn:schemas-microsoft-com:vml" xmlns:wp14="http://schemas.microsoft.com/office/word/2010/wordprocessingDrawing" xmlns:wp="http://schemas.openxmlformats.org/drawingml/2006/wordprocessingDrawing" xmlns:w10="urn:schemas-microsoft-com:office:word" xmlns:w="http://schemas.openxmlformats.org/wordprocessingml/2006/main" xmlns:w14="http://schemas.microsoft.com/office/word/2010/wordml" xmlns:w15="http://schemas.microsoft.com/office/word/2012/wordml" xmlns:w16cid="http://schemas.microsoft.com/office/word/2016/wordml/cid" xmlns:w16se="http://schemas.microsoft.com/office/word/2015/wordml/symex" xmlns:wpg="http://schemas.microsoft.com/office/word/2010/wordprocessingGroup" xmlns:wpi="http://schemas.microsoft.com/office/word/2010/wordprocessingInk" xmlns:wne="http://schemas.microsoft.com/office/word/2006/wordml" xmlns:wps="http://schemas.microsoft.com/office/word/2010/wordprocessingShape" mc:Ignorable="w14 w15 w16se w16cid wp14">
   <w:body>
     <w:p>
       <w:pPr>
-        <w:pStyle w:val="a3"/>
+        <w:pStyle w:val="Title"/>
         <w:bidi/>
         <w:rPr>
           <w:rFonts w:ascii="David" w:hAnsi="David" w:cs="David"/>
@@ -131,7 +131,7 @@
     </w:p>
     <w:p>
       <w:pPr>
-        <w:pStyle w:val="1"/>
+        <w:pStyle w:val="Heading1"/>
         <w:bidi/>
         <w:rPr>
           <w:rtl/>
@@ -206,7 +206,7 @@
     </w:p>
     <w:p>
       <w:pPr>
-        <w:pStyle w:val="a6"/>
+        <w:pStyle w:val="ListParagraph"/>
         <w:numPr>
           <w:ilvl w:val="0"/>
           <w:numId w:val="1"/>
@@ -298,7 +298,7 @@
     </w:p>
     <w:p>
       <w:pPr>
-        <w:pStyle w:val="a6"/>
+        <w:pStyle w:val="ListParagraph"/>
         <w:numPr>
           <w:ilvl w:val="0"/>
           <w:numId w:val="1"/>
@@ -390,7 +390,7 @@
     </w:p>
     <w:p>
       <w:pPr>
-        <w:pStyle w:val="a6"/>
+        <w:pStyle w:val="ListParagraph"/>
         <w:numPr>
           <w:ilvl w:val="0"/>
           <w:numId w:val="1"/>
@@ -420,7 +420,7 @@
     </w:p>
     <w:p>
       <w:pPr>
-        <w:pStyle w:val="a6"/>
+        <w:pStyle w:val="ListParagraph"/>
         <w:numPr>
           <w:ilvl w:val="1"/>
           <w:numId w:val="1"/>
@@ -567,7 +567,7 @@
     </w:p>
     <w:p>
       <w:pPr>
-        <w:pStyle w:val="a6"/>
+        <w:pStyle w:val="ListParagraph"/>
         <w:numPr>
           <w:ilvl w:val="1"/>
           <w:numId w:val="1"/>
@@ -589,7 +589,7 @@
     </w:p>
     <w:p>
       <w:pPr>
-        <w:pStyle w:val="a6"/>
+        <w:pStyle w:val="ListParagraph"/>
         <w:bidi/>
         <w:rPr>
           <w:rFonts w:ascii="David" w:hAnsi="David" w:cs="David"/>
@@ -635,7 +635,7 @@
     </w:p>
     <w:p>
       <w:pPr>
-        <w:pStyle w:val="a6"/>
+        <w:pStyle w:val="ListParagraph"/>
         <w:numPr>
           <w:ilvl w:val="0"/>
           <w:numId w:val="1"/>
@@ -695,7 +695,7 @@
     </w:p>
     <w:p>
       <w:pPr>
-        <w:pStyle w:val="a6"/>
+        <w:pStyle w:val="ListParagraph"/>
         <w:numPr>
           <w:ilvl w:val="1"/>
           <w:numId w:val="1"/>
@@ -717,7 +717,7 @@
     </w:p>
     <w:p>
       <w:pPr>
-        <w:pStyle w:val="a6"/>
+        <w:pStyle w:val="ListParagraph"/>
         <w:numPr>
           <w:ilvl w:val="1"/>
           <w:numId w:val="1"/>
@@ -786,7 +786,7 @@
     </w:p>
     <w:p>
       <w:pPr>
-        <w:pStyle w:val="a6"/>
+        <w:pStyle w:val="ListParagraph"/>
         <w:numPr>
           <w:ilvl w:val="2"/>
           <w:numId w:val="1"/>
@@ -824,7 +824,7 @@
     </w:p>
     <w:p>
       <w:pPr>
-        <w:pStyle w:val="a6"/>
+        <w:pStyle w:val="ListParagraph"/>
         <w:numPr>
           <w:ilvl w:val="2"/>
           <w:numId w:val="1"/>
@@ -862,7 +862,7 @@
     </w:p>
     <w:p>
       <w:pPr>
-        <w:pStyle w:val="a6"/>
+        <w:pStyle w:val="ListParagraph"/>
         <w:numPr>
           <w:ilvl w:val="1"/>
           <w:numId w:val="1"/>
@@ -884,7 +884,7 @@
     </w:p>
     <w:p>
       <w:pPr>
-        <w:pStyle w:val="a6"/>
+        <w:pStyle w:val="ListParagraph"/>
         <w:numPr>
           <w:ilvl w:val="2"/>
           <w:numId w:val="1"/>
@@ -1012,7 +1012,7 @@
     </w:p>
     <w:p>
       <w:pPr>
-        <w:pStyle w:val="a6"/>
+        <w:pStyle w:val="ListParagraph"/>
         <w:numPr>
           <w:ilvl w:val="2"/>
           <w:numId w:val="1"/>
@@ -1050,7 +1050,7 @@
     </w:p>
     <w:p>
       <w:pPr>
-        <w:pStyle w:val="a6"/>
+        <w:pStyle w:val="ListParagraph"/>
         <w:numPr>
           <w:ilvl w:val="1"/>
           <w:numId w:val="1"/>
@@ -1072,7 +1072,7 @@
     </w:p>
     <w:p>
       <w:pPr>
-        <w:pStyle w:val="a6"/>
+        <w:pStyle w:val="ListParagraph"/>
         <w:numPr>
           <w:ilvl w:val="2"/>
           <w:numId w:val="1"/>
@@ -1111,7 +1111,7 @@
     </w:p>
     <w:p>
       <w:pPr>
-        <w:pStyle w:val="a6"/>
+        <w:pStyle w:val="ListParagraph"/>
         <w:numPr>
           <w:ilvl w:val="2"/>
           <w:numId w:val="1"/>
@@ -1180,7 +1180,7 @@
     </w:p>
     <w:p>
       <w:pPr>
-        <w:pStyle w:val="a6"/>
+        <w:pStyle w:val="ListParagraph"/>
         <w:numPr>
           <w:ilvl w:val="2"/>
           <w:numId w:val="1"/>
@@ -1219,7 +1219,7 @@
     </w:p>
     <w:p>
       <w:pPr>
-        <w:pStyle w:val="a6"/>
+        <w:pStyle w:val="ListParagraph"/>
         <w:numPr>
           <w:ilvl w:val="2"/>
           <w:numId w:val="1"/>
@@ -1315,7 +1315,7 @@
     </w:p>
     <w:p>
       <w:pPr>
-        <w:pStyle w:val="a6"/>
+        <w:pStyle w:val="ListParagraph"/>
         <w:numPr>
           <w:ilvl w:val="2"/>
           <w:numId w:val="1"/>
@@ -1362,7 +1362,7 @@
     </w:p>
     <w:p>
       <w:pPr>
-        <w:pStyle w:val="a6"/>
+        <w:pStyle w:val="ListParagraph"/>
         <w:numPr>
           <w:ilvl w:val="2"/>
           <w:numId w:val="1"/>
@@ -1422,7 +1422,7 @@
     </w:p>
     <w:p>
       <w:pPr>
-        <w:pStyle w:val="a6"/>
+        <w:pStyle w:val="ListParagraph"/>
         <w:numPr>
           <w:ilvl w:val="0"/>
           <w:numId w:val="1"/>
@@ -1476,7 +1476,7 @@
     </w:p>
     <w:p>
       <w:pPr>
-        <w:pStyle w:val="a6"/>
+        <w:pStyle w:val="ListParagraph"/>
         <w:numPr>
           <w:ilvl w:val="1"/>
           <w:numId w:val="1"/>
@@ -1506,7 +1506,7 @@
     </w:p>
     <w:p>
       <w:pPr>
-        <w:pStyle w:val="a6"/>
+        <w:pStyle w:val="ListParagraph"/>
         <w:numPr>
           <w:ilvl w:val="1"/>
           <w:numId w:val="1"/>
@@ -1684,7 +1684,7 @@
         <w:bidi/>
         <w:spacing w:line="360" w:lineRule="auto"/>
         <w:rPr>
-          <w:rFonts w:ascii="David" w:hAnsi="David" w:cs="David" w:hint="cs"/>
+          <w:rFonts w:ascii="David" w:hAnsi="David" w:cs="David"/>
           <w:rtl/>
           <w:lang w:bidi="he-IL"/>
         </w:rPr>
@@ -1759,15 +1759,13 @@
         </w:rPr>
         <w:t>בשונה מריצה רגילה בריצה זו נדפיס גם את מצב המחסניות בכל נקודת בדיקה ע"מ שנוכל לנתח טוב יותר את הנתונים המתקבלים מהאלגוריתם.</w:t>
       </w:r>
-      <w:bookmarkStart w:id="0" w:name="_GoBack"/>
-      <w:bookmarkEnd w:id="0"/>
     </w:p>
     <w:p>
       <w:pPr>
         <w:bidi/>
         <w:spacing w:line="360" w:lineRule="auto"/>
         <w:rPr>
-          <w:rFonts w:ascii="David" w:hAnsi="David" w:cs="David" w:hint="cs"/>
+          <w:rFonts w:ascii="David" w:hAnsi="David" w:cs="David"/>
           <w:rtl/>
           <w:lang w:bidi="he-IL"/>
         </w:rPr>
@@ -1831,7 +1829,7 @@
         <w:bidi/>
         <w:spacing w:line="360" w:lineRule="auto"/>
         <w:rPr>
-          <w:rFonts w:ascii="David" w:hAnsi="David" w:cs="David" w:hint="cs"/>
+          <w:rFonts w:ascii="David" w:hAnsi="David" w:cs="David"/>
           <w:b/>
           <w:bCs/>
           <w:rtl/>
@@ -1889,7 +1887,7 @@
           <w:rFonts w:ascii="David" w:hAnsi="David" w:cs="David"/>
           <w:lang w:bidi="he-IL"/>
         </w:rPr>
-        <w:t xml:space="preserve">: [253, 97, 4, 0, 0, 0, 0, 0, 0, 0, 0, 0] </w:t>
+        <w:t xml:space="preserve">: [253, 97, 4] </w:t>
       </w:r>
     </w:p>
     <w:p>
@@ -1915,12 +1913,12 @@
           <w:rFonts w:ascii="David" w:hAnsi="David" w:cs="David"/>
           <w:lang w:bidi="he-IL"/>
         </w:rPr>
-        <w:t>: [432, 584, 0, 0, 0, 0, 0, 0, 0, 0, 0, 0]</w:t>
-      </w:r>
-    </w:p>
-    <w:p>
-      <w:pPr>
-        <w:pStyle w:val="a6"/>
+        <w:t>: [432, 584]</w:t>
+      </w:r>
+    </w:p>
+    <w:p>
+      <w:pPr>
+        <w:pStyle w:val="ListParagraph"/>
         <w:numPr>
           <w:ilvl w:val="0"/>
           <w:numId w:val="1"/>
@@ -1960,7 +1958,7 @@
     </w:p>
     <w:p>
       <w:pPr>
-        <w:pStyle w:val="a6"/>
+        <w:pStyle w:val="ListParagraph"/>
         <w:numPr>
           <w:ilvl w:val="0"/>
           <w:numId w:val="1"/>
@@ -1999,7 +1997,7 @@
         <w:bidi/>
         <w:spacing w:line="360" w:lineRule="auto"/>
         <w:rPr>
-          <w:rFonts w:ascii="David" w:hAnsi="David" w:cs="David" w:hint="cs"/>
+          <w:rFonts w:ascii="David" w:hAnsi="David" w:cs="David"/>
           <w:b/>
           <w:bCs/>
           <w:rtl/>
@@ -2014,27 +2012,7 @@
           <w:rtl/>
           <w:lang w:bidi="he-IL"/>
         </w:rPr>
-        <w:t xml:space="preserve">לאחר נקודת הבדיקה </w:t>
-      </w:r>
-      <w:r>
-        <w:rPr>
-          <w:rFonts w:ascii="David" w:hAnsi="David" w:cs="David" w:hint="cs"/>
-          <w:b/>
-          <w:bCs/>
-          <w:rtl/>
-          <w:lang w:bidi="he-IL"/>
-        </w:rPr>
-        <w:t>10</w:t>
-      </w:r>
-      <w:r>
-        <w:rPr>
-          <w:rFonts w:ascii="David" w:hAnsi="David" w:cs="David" w:hint="cs"/>
-          <w:b/>
-          <w:bCs/>
-          <w:rtl/>
-          <w:lang w:bidi="he-IL"/>
-        </w:rPr>
-        <w:t>:</w:t>
+        <w:t>לאחר נקודת הבדיקה 10:</w:t>
       </w:r>
     </w:p>
     <w:p>
@@ -2043,7 +2021,7 @@
         <w:ind w:left="720"/>
         <w:jc w:val="right"/>
         <w:rPr>
-          <w:rFonts w:ascii="David" w:hAnsi="David" w:cs="David" w:hint="cs"/>
+          <w:rFonts w:ascii="David" w:hAnsi="David" w:cs="David"/>
           <w:rtl/>
           <w:lang w:bidi="he-IL"/>
         </w:rPr>
@@ -2089,7 +2067,7 @@
           <w:rFonts w:ascii="David" w:hAnsi="David" w:cs="David"/>
           <w:lang w:bidi="he-IL"/>
         </w:rPr>
-        <w:t xml:space="preserve">: [303, 253, 64, 97, 4, 0, 0, 0, 0, 0, 0, 0] </w:t>
+        <w:t xml:space="preserve">: [303, 253, 64, 97, 4] </w:t>
       </w:r>
     </w:p>
     <w:p>
@@ -2115,12 +2093,12 @@
           <w:rFonts w:ascii="David" w:hAnsi="David" w:cs="David"/>
           <w:lang w:bidi="he-IL"/>
         </w:rPr>
-        <w:t>: [348, 432, 621, 645, 584, 0, 0, 0, 0, 0, 0, 0]</w:t>
-      </w:r>
-    </w:p>
-    <w:p>
-      <w:pPr>
-        <w:pStyle w:val="a6"/>
+        <w:t>: [348, 432, 621, 645, 584]</w:t>
+      </w:r>
+    </w:p>
+    <w:p>
+      <w:pPr>
+        <w:pStyle w:val="ListParagraph"/>
         <w:numPr>
           <w:ilvl w:val="0"/>
           <w:numId w:val="1"/>
@@ -2206,7 +2184,7 @@
         <w:bidi/>
         <w:spacing w:line="360" w:lineRule="auto"/>
         <w:rPr>
-          <w:rFonts w:ascii="David" w:hAnsi="David" w:cs="David" w:hint="cs"/>
+          <w:rFonts w:ascii="David" w:hAnsi="David" w:cs="David"/>
           <w:b/>
           <w:bCs/>
           <w:rtl/>
@@ -2296,7 +2274,7 @@
           <w:rFonts w:ascii="David" w:hAnsi="David" w:cs="David"/>
           <w:lang w:bidi="he-IL"/>
         </w:rPr>
-        <w:t>: [405, 348, 253, 303, 4, 64, 97, 268, 0, 0, 0, 0]</w:t>
+        <w:t>: [405, 348, 253, 303, 4, 64, 97, 268]</w:t>
       </w:r>
     </w:p>
     <w:p>
@@ -2322,12 +2300,12 @@
           <w:rFonts w:ascii="David" w:hAnsi="David" w:cs="David"/>
           <w:lang w:bidi="he-IL"/>
         </w:rPr>
-        <w:t>: [409, 432, 584, 601, 633, 621, 645, 0, 0, 0, 0, 0]</w:t>
-      </w:r>
-    </w:p>
-    <w:p>
-      <w:pPr>
-        <w:pStyle w:val="a6"/>
+        <w:t>: [409, 432, 584, 601, 633, 621, 645]</w:t>
+      </w:r>
+    </w:p>
+    <w:p>
+      <w:pPr>
+        <w:pStyle w:val="ListParagraph"/>
         <w:numPr>
           <w:ilvl w:val="0"/>
           <w:numId w:val="1"/>
@@ -2385,15 +2363,7 @@
           <w:rtl/>
           <w:lang w:bidi="he-IL"/>
         </w:rPr>
-        <w:t>1</w:t>
-      </w:r>
-      <w:r>
-        <w:rPr>
-          <w:rFonts w:ascii="David" w:hAnsi="David" w:cs="David" w:hint="cs"/>
-          <w:rtl/>
-          <w:lang w:bidi="he-IL"/>
-        </w:rPr>
-        <w:t>5</w:t>
+        <w:t>15</w:t>
       </w:r>
       <w:r>
         <w:rPr>
@@ -2464,7 +2434,7 @@
           <w:rFonts w:ascii="David" w:hAnsi="David" w:cs="David"/>
           <w:lang w:bidi="he-IL"/>
         </w:rPr>
-        <w:t xml:space="preserve">: [409, 405, 348, 303, 253, 64, 97, 268, 4, 129, 0, 0] </w:t>
+        <w:t xml:space="preserve">: [409, 405, 348, 303, 253, 64, 97, 268, 4, 129] </w:t>
       </w:r>
     </w:p>
     <w:p>
@@ -2490,28 +2460,23 @@
           <w:rFonts w:ascii="David" w:hAnsi="David" w:cs="David"/>
           <w:lang w:bidi="he-IL"/>
         </w:rPr>
-        <w:t>:</w:t>
-      </w:r>
-      <w:r>
-        <w:rPr>
-          <w:rFonts w:ascii="David" w:hAnsi="David" w:cs="David"/>
-          <w:lang w:bidi="he-IL"/>
-        </w:rPr>
-        <w:t xml:space="preserve"> </w:t>
-      </w:r>
-      <w:r>
-        <w:rPr>
-          <w:rFonts w:ascii="David" w:hAnsi="David" w:cs="David"/>
-          <w:lang w:bidi="he-IL"/>
-        </w:rPr>
-        <w:t>[420, 432, 582, 644, 601, 621, 645, 667, 633, 584, 0, 0]</w:t>
-      </w:r>
-    </w:p>
-    <w:p>
-      <w:pPr>
-        <w:bidi/>
-        <w:rPr>
-          <w:rFonts w:asciiTheme="majorHAnsi" w:eastAsiaTheme="majorEastAsia" w:hAnsiTheme="majorHAnsi" w:cstheme="majorBidi" w:hint="cs"/>
+        <w:t>: [420, 432, 582, 644, 601, 621, 645, 667, 633, 584</w:t>
+      </w:r>
+      <w:bookmarkStart w:id="0" w:name="_GoBack"/>
+      <w:bookmarkEnd w:id="0"/>
+      <w:r>
+        <w:rPr>
+          <w:rFonts w:ascii="David" w:hAnsi="David" w:cs="David"/>
+          <w:lang w:bidi="he-IL"/>
+        </w:rPr>
+        <w:t>]</w:t>
+      </w:r>
+    </w:p>
+    <w:p>
+      <w:pPr>
+        <w:bidi/>
+        <w:rPr>
+          <w:rFonts w:asciiTheme="majorHAnsi" w:eastAsiaTheme="majorEastAsia" w:hAnsiTheme="majorHAnsi" w:cstheme="majorBidi"/>
           <w:sz w:val="32"/>
           <w:szCs w:val="32"/>
           <w:rtl/>
@@ -3037,7 +3002,7 @@
     </w:p>
     <w:p>
       <w:pPr>
-        <w:pStyle w:val="a6"/>
+        <w:pStyle w:val="ListParagraph"/>
         <w:numPr>
           <w:ilvl w:val="0"/>
           <w:numId w:val="1"/>
@@ -3083,7 +3048,7 @@
     </w:p>
     <w:p>
       <w:pPr>
-        <w:pStyle w:val="a6"/>
+        <w:pStyle w:val="ListParagraph"/>
         <w:numPr>
           <w:ilvl w:val="1"/>
           <w:numId w:val="1"/>
@@ -3121,7 +3086,7 @@
     </w:p>
     <w:p>
       <w:pPr>
-        <w:pStyle w:val="a6"/>
+        <w:pStyle w:val="ListParagraph"/>
         <w:numPr>
           <w:ilvl w:val="1"/>
           <w:numId w:val="1"/>
@@ -3143,7 +3108,7 @@
     </w:p>
     <w:p>
       <w:pPr>
-        <w:pStyle w:val="a6"/>
+        <w:pStyle w:val="ListParagraph"/>
         <w:numPr>
           <w:ilvl w:val="1"/>
           <w:numId w:val="1"/>
@@ -3259,7 +3224,7 @@
     </w:p>
     <w:p>
       <w:pPr>
-        <w:pStyle w:val="a6"/>
+        <w:pStyle w:val="ListParagraph"/>
         <w:bidi/>
         <w:ind w:left="1440"/>
         <w:rPr>
@@ -3270,7 +3235,7 @@
     </w:p>
     <w:p>
       <w:pPr>
-        <w:pStyle w:val="a6"/>
+        <w:pStyle w:val="ListParagraph"/>
         <w:numPr>
           <w:ilvl w:val="0"/>
           <w:numId w:val="1"/>
@@ -3316,7 +3281,7 @@
     </w:p>
     <w:p>
       <w:pPr>
-        <w:pStyle w:val="a6"/>
+        <w:pStyle w:val="ListParagraph"/>
         <w:numPr>
           <w:ilvl w:val="1"/>
           <w:numId w:val="1"/>
@@ -3362,7 +3327,7 @@
     </w:p>
     <w:p>
       <w:pPr>
-        <w:pStyle w:val="a6"/>
+        <w:pStyle w:val="ListParagraph"/>
         <w:numPr>
           <w:ilvl w:val="1"/>
           <w:numId w:val="1"/>
@@ -3384,7 +3349,7 @@
     </w:p>
     <w:p>
       <w:pPr>
-        <w:pStyle w:val="a6"/>
+        <w:pStyle w:val="ListParagraph"/>
         <w:numPr>
           <w:ilvl w:val="1"/>
           <w:numId w:val="1"/>
@@ -3484,7 +3449,7 @@
     </w:p>
     <w:p>
       <w:pPr>
-        <w:pStyle w:val="a6"/>
+        <w:pStyle w:val="ListParagraph"/>
         <w:numPr>
           <w:ilvl w:val="0"/>
           <w:numId w:val="1"/>
@@ -3621,7 +3586,7 @@
     </w:p>
     <w:p>
       <w:pPr>
-        <w:pStyle w:val="a6"/>
+        <w:pStyle w:val="ListParagraph"/>
         <w:numPr>
           <w:ilvl w:val="0"/>
           <w:numId w:val="1"/>
@@ -3643,7 +3608,7 @@
     </w:p>
     <w:p>
       <w:pPr>
-        <w:pStyle w:val="a6"/>
+        <w:pStyle w:val="ListParagraph"/>
         <w:numPr>
           <w:ilvl w:val="0"/>
           <w:numId w:val="1"/>
@@ -3701,7 +3666,7 @@
     </w:p>
     <w:p>
       <w:pPr>
-        <w:pStyle w:val="a6"/>
+        <w:pStyle w:val="ListParagraph"/>
         <w:numPr>
           <w:ilvl w:val="0"/>
           <w:numId w:val="1"/>
@@ -3746,17 +3711,17 @@
     </w:p>
     <w:p>
       <w:pPr>
-        <w:pStyle w:val="a6"/>
-        <w:bidi/>
-        <w:rPr>
-          <w:rFonts w:ascii="David" w:hAnsi="David" w:cs="David"/>
-          <w:lang w:bidi="he-IL"/>
-        </w:rPr>
-      </w:pPr>
-    </w:p>
-    <w:p>
-      <w:pPr>
-        <w:pStyle w:val="a6"/>
+        <w:pStyle w:val="ListParagraph"/>
+        <w:bidi/>
+        <w:rPr>
+          <w:rFonts w:ascii="David" w:hAnsi="David" w:cs="David"/>
+          <w:lang w:bidi="he-IL"/>
+        </w:rPr>
+      </w:pPr>
+    </w:p>
+    <w:p>
+      <w:pPr>
+        <w:pStyle w:val="ListParagraph"/>
         <w:bidi/>
         <w:rPr>
           <w:rFonts w:ascii="David" w:hAnsi="David" w:cs="David"/>
@@ -3787,7 +3752,7 @@
 </file>
 
 <file path=word/numbering.xml><?xml version="1.0" encoding="utf-8"?>
-<w:numbering xmlns:wpc="http://schemas.microsoft.com/office/word/2010/wordprocessingCanvas" xmlns:mc="http://schemas.openxmlformats.org/markup-compatibility/2006" xmlns:o="urn:schemas-microsoft-com:office:office" xmlns:r="http://schemas.openxmlformats.org/officeDocument/2006/relationships" xmlns:m="http://schemas.openxmlformats.org/officeDocument/2006/math" xmlns:v="urn:schemas-microsoft-com:vml" xmlns:wp14="http://schemas.microsoft.com/office/word/2010/wordprocessingDrawing" xmlns:wp="http://schemas.openxmlformats.org/drawingml/2006/wordprocessingDrawing" xmlns:w10="urn:schemas-microsoft-com:office:word" xmlns:w="http://schemas.openxmlformats.org/wordprocessingml/2006/main" xmlns:w14="http://schemas.microsoft.com/office/word/2010/wordml" xmlns:w15="http://schemas.microsoft.com/office/word/2012/wordml" xmlns:wpg="http://schemas.microsoft.com/office/word/2010/wordprocessingGroup" xmlns:wpi="http://schemas.microsoft.com/office/word/2010/wordprocessingInk" xmlns:wne="http://schemas.microsoft.com/office/word/2006/wordml" xmlns:wps="http://schemas.microsoft.com/office/word/2010/wordprocessingShape" mc:Ignorable="w14 w15 wp14">
+<w:numbering xmlns:wpc="http://schemas.microsoft.com/office/word/2010/wordprocessingCanvas" xmlns:cx="http://schemas.microsoft.com/office/drawing/2014/chartex" xmlns:cx1="http://schemas.microsoft.com/office/drawing/2015/9/8/chartex" xmlns:cx2="http://schemas.microsoft.com/office/drawing/2015/10/21/chartex" xmlns:cx3="http://schemas.microsoft.com/office/drawing/2016/5/9/chartex" xmlns:cx4="http://schemas.microsoft.com/office/drawing/2016/5/10/chartex" xmlns:cx5="http://schemas.microsoft.com/office/drawing/2016/5/11/chartex" xmlns:cx6="http://schemas.microsoft.com/office/drawing/2016/5/12/chartex" xmlns:cx7="http://schemas.microsoft.com/office/drawing/2016/5/13/chartex" xmlns:cx8="http://schemas.microsoft.com/office/drawing/2016/5/14/chartex" xmlns:mc="http://schemas.openxmlformats.org/markup-compatibility/2006" xmlns:aink="http://schemas.microsoft.com/office/drawing/2016/ink" xmlns:am3d="http://schemas.microsoft.com/office/drawing/2017/model3d" xmlns:o="urn:schemas-microsoft-com:office:office" xmlns:r="http://schemas.openxmlformats.org/officeDocument/2006/relationships" xmlns:m="http://schemas.openxmlformats.org/officeDocument/2006/math" xmlns:v="urn:schemas-microsoft-com:vml" xmlns:wp14="http://schemas.microsoft.com/office/word/2010/wordprocessingDrawing" xmlns:wp="http://schemas.openxmlformats.org/drawingml/2006/wordprocessingDrawing" xmlns:w10="urn:schemas-microsoft-com:office:word" xmlns:w="http://schemas.openxmlformats.org/wordprocessingml/2006/main" xmlns:w14="http://schemas.microsoft.com/office/word/2010/wordml" xmlns:w15="http://schemas.microsoft.com/office/word/2012/wordml" xmlns:w16cid="http://schemas.microsoft.com/office/word/2016/wordml/cid" xmlns:w16se="http://schemas.microsoft.com/office/word/2015/wordml/symex" xmlns:wpg="http://schemas.microsoft.com/office/word/2010/wordprocessingGroup" xmlns:wpi="http://schemas.microsoft.com/office/word/2010/wordprocessingInk" xmlns:wne="http://schemas.microsoft.com/office/word/2006/wordml" xmlns:wps="http://schemas.microsoft.com/office/word/2010/wordprocessingShape" mc:Ignorable="w14 w15 w16se w16cid wp14">
   <w:abstractNum w:abstractNumId="0" w15:restartNumberingAfterBreak="0">
     <w:nsid w:val="47B40248"/>
     <w:multiLevelType w:val="hybridMultilevel"/>
@@ -3907,7 +3872,7 @@
 </file>
 
 <file path=word/styles.xml><?xml version="1.0" encoding="utf-8"?>
-<w:styles xmlns:mc="http://schemas.openxmlformats.org/markup-compatibility/2006" xmlns:r="http://schemas.openxmlformats.org/officeDocument/2006/relationships" xmlns:w="http://schemas.openxmlformats.org/wordprocessingml/2006/main" xmlns:w14="http://schemas.microsoft.com/office/word/2010/wordml" xmlns:w15="http://schemas.microsoft.com/office/word/2012/wordml" mc:Ignorable="w14 w15">
+<w:styles xmlns:mc="http://schemas.openxmlformats.org/markup-compatibility/2006" xmlns:r="http://schemas.openxmlformats.org/officeDocument/2006/relationships" xmlns:w="http://schemas.openxmlformats.org/wordprocessingml/2006/main" xmlns:w14="http://schemas.microsoft.com/office/word/2010/wordml" xmlns:w15="http://schemas.microsoft.com/office/word/2012/wordml" xmlns:w16cid="http://schemas.microsoft.com/office/word/2016/wordml/cid" xmlns:w16se="http://schemas.microsoft.com/office/word/2015/wordml/symex" mc:Ignorable="w14 w15 w16se w16cid">
   <w:docDefaults>
     <w:rPrDefault>
       <w:rPr>
@@ -3919,7 +3884,7 @@
     </w:rPrDefault>
     <w:pPrDefault/>
   </w:docDefaults>
-  <w:latentStyles w:defLockedState="0" w:defUIPriority="99" w:defSemiHidden="0" w:defUnhideWhenUsed="0" w:defQFormat="0" w:count="371">
+  <w:latentStyles w:defLockedState="0" w:defUIPriority="99" w:defSemiHidden="0" w:defUnhideWhenUsed="0" w:defQFormat="0" w:count="375">
     <w:lsdException w:name="Normal" w:uiPriority="0" w:qFormat="1"/>
     <w:lsdException w:name="heading 1" w:uiPriority="9" w:qFormat="1"/>
     <w:lsdException w:name="heading 2" w:semiHidden="1" w:uiPriority="9" w:unhideWhenUsed="1" w:qFormat="1"/>
@@ -4025,7 +3990,6 @@
     <w:lsdException w:name="HTML Sample" w:semiHidden="1" w:unhideWhenUsed="1"/>
     <w:lsdException w:name="HTML Typewriter" w:semiHidden="1" w:unhideWhenUsed="1"/>
     <w:lsdException w:name="HTML Variable" w:semiHidden="1" w:unhideWhenUsed="1"/>
-    <w:lsdException w:name="Normal Table" w:semiHidden="1" w:unhideWhenUsed="1"/>
     <w:lsdException w:name="annotation subject" w:semiHidden="1" w:unhideWhenUsed="1"/>
     <w:lsdException w:name="No List" w:semiHidden="1" w:unhideWhenUsed="1"/>
     <w:lsdException w:name="Outline List 1" w:semiHidden="1" w:unhideWhenUsed="1"/>
@@ -4069,10 +4033,8 @@
     <w:lsdException w:name="Table Elegant" w:semiHidden="1" w:unhideWhenUsed="1"/>
     <w:lsdException w:name="Table Professional" w:semiHidden="1" w:unhideWhenUsed="1"/>
     <w:lsdException w:name="Table Subtle 1" w:semiHidden="1" w:unhideWhenUsed="1"/>
-    <w:lsdException w:name="Table Subtle 2" w:semiHidden="1" w:unhideWhenUsed="1"/>
     <w:lsdException w:name="Table Web 1" w:semiHidden="1" w:unhideWhenUsed="1"/>
     <w:lsdException w:name="Table Web 2" w:semiHidden="1" w:unhideWhenUsed="1"/>
-    <w:lsdException w:name="Table Web 3" w:semiHidden="1" w:unhideWhenUsed="1"/>
     <w:lsdException w:name="Balloon Text" w:semiHidden="1" w:unhideWhenUsed="1"/>
     <w:lsdException w:name="Table Grid" w:uiPriority="39"/>
     <w:lsdException w:name="Table Theme" w:semiHidden="1" w:unhideWhenUsed="1"/>
@@ -4291,16 +4253,20 @@
     <w:lsdException w:name="List Table 5 Dark Accent 6" w:uiPriority="50"/>
     <w:lsdException w:name="List Table 6 Colorful Accent 6" w:uiPriority="51"/>
     <w:lsdException w:name="List Table 7 Colorful Accent 6" w:uiPriority="52"/>
+    <w:lsdException w:name="Mention" w:semiHidden="1" w:unhideWhenUsed="1"/>
+    <w:lsdException w:name="Smart Hyperlink" w:semiHidden="1" w:unhideWhenUsed="1"/>
+    <w:lsdException w:name="Hashtag" w:semiHidden="1" w:unhideWhenUsed="1"/>
+    <w:lsdException w:name="Unresolved Mention" w:semiHidden="1" w:unhideWhenUsed="1"/>
   </w:latentStyles>
-  <w:style w:type="paragraph" w:default="1" w:styleId="a">
+  <w:style w:type="paragraph" w:default="1" w:styleId="Normal">
     <w:name w:val="Normal"/>
     <w:qFormat/>
   </w:style>
-  <w:style w:type="paragraph" w:styleId="1">
+  <w:style w:type="paragraph" w:styleId="Heading1">
     <w:name w:val="heading 1"/>
-    <w:basedOn w:val="a"/>
-    <w:next w:val="a"/>
-    <w:link w:val="10"/>
+    <w:basedOn w:val="Normal"/>
+    <w:next w:val="Normal"/>
+    <w:link w:val="Heading1Char"/>
     <w:uiPriority w:val="9"/>
     <w:qFormat/>
     <w:rsid w:val="000D2BA2"/>
@@ -4317,13 +4283,13 @@
       <w:szCs w:val="32"/>
     </w:rPr>
   </w:style>
-  <w:style w:type="character" w:default="1" w:styleId="a0">
+  <w:style w:type="character" w:default="1" w:styleId="DefaultParagraphFont">
     <w:name w:val="Default Paragraph Font"/>
     <w:uiPriority w:val="1"/>
     <w:semiHidden/>
     <w:unhideWhenUsed/>
   </w:style>
-  <w:style w:type="table" w:default="1" w:styleId="a1">
+  <w:style w:type="table" w:default="1" w:styleId="TableNormal">
     <w:name w:val="Normal Table"/>
     <w:uiPriority w:val="99"/>
     <w:semiHidden/>
@@ -4338,17 +4304,17 @@
       </w:tblCellMar>
     </w:tblPr>
   </w:style>
-  <w:style w:type="numbering" w:default="1" w:styleId="a2">
+  <w:style w:type="numbering" w:default="1" w:styleId="NoList">
     <w:name w:val="No List"/>
     <w:uiPriority w:val="99"/>
     <w:semiHidden/>
     <w:unhideWhenUsed/>
   </w:style>
-  <w:style w:type="paragraph" w:styleId="a3">
+  <w:style w:type="paragraph" w:styleId="Title">
     <w:name w:val="Title"/>
-    <w:basedOn w:val="a"/>
-    <w:next w:val="a"/>
-    <w:link w:val="a4"/>
+    <w:basedOn w:val="Normal"/>
+    <w:next w:val="Normal"/>
+    <w:link w:val="TitleChar"/>
     <w:uiPriority w:val="10"/>
     <w:qFormat/>
     <w:rsid w:val="000D2BA2"/>
@@ -4363,10 +4329,10 @@
       <w:szCs w:val="56"/>
     </w:rPr>
   </w:style>
-  <w:style w:type="character" w:customStyle="1" w:styleId="a4">
-    <w:name w:val="כותרת טקסט תו"/>
-    <w:basedOn w:val="a0"/>
-    <w:link w:val="a3"/>
+  <w:style w:type="character" w:customStyle="1" w:styleId="TitleChar">
+    <w:name w:val="Title Char"/>
+    <w:basedOn w:val="DefaultParagraphFont"/>
+    <w:link w:val="Title"/>
     <w:uiPriority w:val="10"/>
     <w:rsid w:val="000D2BA2"/>
     <w:rPr>
@@ -4377,10 +4343,10 @@
       <w:szCs w:val="56"/>
     </w:rPr>
   </w:style>
-  <w:style w:type="character" w:customStyle="1" w:styleId="10">
-    <w:name w:val="כותרת 1 תו"/>
-    <w:basedOn w:val="a0"/>
-    <w:link w:val="1"/>
+  <w:style w:type="character" w:customStyle="1" w:styleId="Heading1Char">
+    <w:name w:val="Heading 1 Char"/>
+    <w:basedOn w:val="DefaultParagraphFont"/>
+    <w:link w:val="Heading1"/>
     <w:uiPriority w:val="9"/>
     <w:rsid w:val="000D2BA2"/>
     <w:rPr>
@@ -4390,9 +4356,9 @@
       <w:szCs w:val="32"/>
     </w:rPr>
   </w:style>
-  <w:style w:type="character" w:styleId="a5">
+  <w:style w:type="character" w:styleId="PlaceholderText">
     <w:name w:val="Placeholder Text"/>
-    <w:basedOn w:val="a0"/>
+    <w:basedOn w:val="DefaultParagraphFont"/>
     <w:uiPriority w:val="99"/>
     <w:semiHidden/>
     <w:rsid w:val="000D2BA2"/>
@@ -4400,9 +4366,9 @@
       <w:color w:val="808080"/>
     </w:rPr>
   </w:style>
-  <w:style w:type="paragraph" w:styleId="a6">
+  <w:style w:type="paragraph" w:styleId="ListParagraph">
     <w:name w:val="List Paragraph"/>
-    <w:basedOn w:val="a"/>
+    <w:basedOn w:val="Normal"/>
     <w:uiPriority w:val="34"/>
     <w:qFormat/>
     <w:rsid w:val="008312EE"/>

</xml_diff>